<commit_message>
name update [smallchild, tallchild] -> [child, teenager] + documentation update
</commit_message>
<xml_diff>
--- a/02_Dokumentation.docx
+++ b/02_Dokumentation.docx
@@ -46,7 +46,21 @@
           <w:highlight w:val="white"/>
           <w:lang w:val="en-US"/>
         </w:rPr>
-        <w:t xml:space="preserve">A dog is guarding a chest filled with Gold, which </w:t>
+        <w:t xml:space="preserve">A dog is guarding a chest filled with </w:t>
+      </w:r>
+      <w:r>
+        <w:rPr>
+          <w:highlight w:val="white"/>
+          <w:lang w:val="en-US"/>
+        </w:rPr>
+        <w:t>g</w:t>
+      </w:r>
+      <w:r>
+        <w:rPr>
+          <w:highlight w:val="white"/>
+          <w:lang w:val="en-US"/>
+        </w:rPr>
+        <w:t xml:space="preserve">old, which </w:t>
       </w:r>
       <w:proofErr w:type="gramStart"/>
       <w:r>
@@ -62,16 +76,7 @@
           <w:highlight w:val="white"/>
           <w:lang w:val="en-US"/>
         </w:rPr>
-        <w:t xml:space="preserve"> </w:t>
-      </w:r>
-      <w:bookmarkStart w:id="0" w:name="_GoBack"/>
-      <w:bookmarkEnd w:id="0"/>
-      <w:r>
-        <w:rPr>
-          <w:highlight w:val="white"/>
-          <w:lang w:val="en-US"/>
-        </w:rPr>
-        <w:t>close to the border fence. Several people a</w:t>
+        <w:t xml:space="preserve"> close to the border fence. Several people a</w:t>
       </w:r>
       <w:r>
         <w:rPr>
@@ -90,17 +95,1196 @@
     </w:p>
     <w:p>
       <w:pPr>
+        <w:rPr>
+          <w:highlight w:val="white"/>
+          <w:u w:val="single"/>
+          <w:lang w:val="en-US"/>
+        </w:rPr>
+      </w:pPr>
+      <w:proofErr w:type="gramStart"/>
+      <w:r>
+        <w:rPr>
+          <w:highlight w:val="white"/>
+          <w:u w:val="single"/>
+          <w:lang w:val="en-US"/>
+        </w:rPr>
+        <w:t>3</w:t>
+      </w:r>
+      <w:proofErr w:type="gramEnd"/>
+      <w:r>
+        <w:rPr>
+          <w:highlight w:val="white"/>
+          <w:u w:val="single"/>
+          <w:lang w:val="en-US"/>
+        </w:rPr>
+        <w:t xml:space="preserve"> kind</w:t>
+      </w:r>
+      <w:r>
+        <w:rPr>
+          <w:highlight w:val="white"/>
+          <w:u w:val="single"/>
+          <w:lang w:val="en-US"/>
+        </w:rPr>
+        <w:t>s</w:t>
+      </w:r>
+      <w:r>
+        <w:rPr>
+          <w:highlight w:val="white"/>
+          <w:u w:val="single"/>
+          <w:lang w:val="en-US"/>
+        </w:rPr>
+        <w:t xml:space="preserve"> of people exists at the moment</w:t>
+      </w:r>
+      <w:r>
+        <w:rPr>
+          <w:highlight w:val="white"/>
+          <w:u w:val="single"/>
+          <w:lang w:val="en-US"/>
+        </w:rPr>
+        <w:t>:</w:t>
+      </w:r>
+    </w:p>
+    <w:p>
+      <w:pPr>
+        <w:rPr>
+          <w:highlight w:val="white"/>
+          <w:u w:val="single"/>
+          <w:lang w:val="en-US"/>
+        </w:rPr>
+      </w:pPr>
+    </w:p>
+    <w:p>
+      <w:pPr>
+        <w:pStyle w:val="berschrift4"/>
+        <w:rPr>
+          <w:highlight w:val="white"/>
+          <w:lang w:val="en-US"/>
+        </w:rPr>
+      </w:pPr>
+      <w:r>
+        <w:rPr>
+          <w:noProof/>
+        </w:rPr>
+        <w:pict>
+          <v:shapetype id="_x0000_t75" coordsize="21600,21600" o:spt="75" o:preferrelative="t" path="m@4@5l@4@11@9@11@9@5xe" filled="f" stroked="f">
+            <v:stroke joinstyle="miter"/>
+            <v:formulas>
+              <v:f eqn="if lineDrawn pixelLineWidth 0"/>
+              <v:f eqn="sum @0 1 0"/>
+              <v:f eqn="sum 0 0 @1"/>
+              <v:f eqn="prod @2 1 2"/>
+              <v:f eqn="prod @3 21600 pixelWidth"/>
+              <v:f eqn="prod @3 21600 pixelHeight"/>
+              <v:f eqn="sum @0 0 1"/>
+              <v:f eqn="prod @6 1 2"/>
+              <v:f eqn="prod @7 21600 pixelWidth"/>
+              <v:f eqn="sum @8 21600 0"/>
+              <v:f eqn="prod @7 21600 pixelHeight"/>
+              <v:f eqn="sum @10 21600 0"/>
+            </v:formulas>
+            <v:path o:extrusionok="f" gradientshapeok="t" o:connecttype="rect"/>
+            <o:lock v:ext="edit" aspectratio="t"/>
+          </v:shapetype>
+          <v:shape id="_x0000_s1026" type="#_x0000_t75" style="position:absolute;margin-left:398.35pt;margin-top:12.3pt;width:65.8pt;height:118.55pt;z-index:-251657216;mso-position-horizontal-relative:text;mso-position-vertical-relative:text" wrapcoords="11033 1469 5594 2851 5128 3197 5439 3542 8081 4234 7770 4493 7925 5098 8236 5962 9324 6998 9168 7344 8236 8208 7925 9763 6216 11146 4506 11491 3108 12182 2953 13565 4351 13910 8081 13910 7770 14515 8391 18058 7925 19440 5594 20045 4817 20477 4817 20822 5594 21254 5750 21254 11499 21254 11655 21254 12276 20822 11810 19872 11499 19440 12276 16675 13053 15293 19891 13910 19891 11923 16938 11232 13519 11146 14296 8294 13986 7344 13675 6998 14763 5616 15540 4406 15384 2506 13986 1901 11965 1469 11033 1469">
+            <v:imagedata r:id="rId6" o:title="Zwischenablage-1"/>
+            <w10:wrap type="tight"/>
+          </v:shape>
+        </w:pict>
+      </w:r>
+      <w:r>
+        <w:rPr>
+          <w:highlight w:val="white"/>
+          <w:lang w:val="en-US"/>
+        </w:rPr>
+        <w:t>Child</w:t>
+      </w:r>
+    </w:p>
+    <w:p>
+      <w:pPr>
+        <w:rPr>
+          <w:lang w:val="en-US"/>
+        </w:rPr>
+      </w:pPr>
+      <w:r>
+        <w:rPr>
+          <w:noProof/>
+          <w:highlight w:val="white"/>
+          <w:lang w:val="en-US"/>
+        </w:rPr>
+        <mc:AlternateContent>
+          <mc:Choice Requires="wps">
+            <w:drawing>
+              <wp:anchor distT="45720" distB="45720" distL="114300" distR="114300" simplePos="0" relativeHeight="251661312" behindDoc="0" locked="0" layoutInCell="1" allowOverlap="1">
+                <wp:simplePos x="0" y="0"/>
+                <wp:positionH relativeFrom="column">
+                  <wp:posOffset>2834</wp:posOffset>
+                </wp:positionH>
+                <wp:positionV relativeFrom="paragraph">
+                  <wp:posOffset>41275</wp:posOffset>
+                </wp:positionV>
+                <wp:extent cx="4530725" cy="1488440"/>
+                <wp:effectExtent l="0" t="0" r="3175" b="0"/>
+                <wp:wrapSquare wrapText="bothSides"/>
+                <wp:docPr id="217" name="Textfeld 2"/>
+                <wp:cNvGraphicFramePr>
+                  <a:graphicFrameLocks xmlns:a="http://schemas.openxmlformats.org/drawingml/2006/main"/>
+                </wp:cNvGraphicFramePr>
+                <a:graphic xmlns:a="http://schemas.openxmlformats.org/drawingml/2006/main">
+                  <a:graphicData uri="http://schemas.microsoft.com/office/word/2010/wordprocessingShape">
+                    <wps:wsp>
+                      <wps:cNvSpPr txBox="1">
+                        <a:spLocks noChangeArrowheads="1"/>
+                      </wps:cNvSpPr>
+                      <wps:spPr bwMode="auto">
+                        <a:xfrm>
+                          <a:off x="0" y="0"/>
+                          <a:ext cx="4530725" cy="1488440"/>
+                        </a:xfrm>
+                        <a:prstGeom prst="rect">
+                          <a:avLst/>
+                        </a:prstGeom>
+                        <a:solidFill>
+                          <a:srgbClr val="FFFFFF"/>
+                        </a:solidFill>
+                        <a:ln w="9525">
+                          <a:noFill/>
+                          <a:miter lim="800000"/>
+                          <a:headEnd/>
+                          <a:tailEnd/>
+                        </a:ln>
+                      </wps:spPr>
+                      <wps:txbx>
+                        <w:txbxContent>
+                          <w:p>
+                            <w:pPr>
+                              <w:rPr>
+                                <w:lang w:val="en-US"/>
+                              </w:rPr>
+                            </w:pPr>
+                            <w:r>
+                              <w:rPr>
+                                <w:lang w:val="en-US"/>
+                              </w:rPr>
+                              <w:t>Children are harmle</w:t>
+                            </w:r>
+                            <w:r>
+                              <w:rPr>
+                                <w:lang w:val="en-US"/>
+                              </w:rPr>
+                              <w:t>ss.</w:t>
+                            </w:r>
+                          </w:p>
+                          <w:p>
+                            <w:pPr>
+                              <w:rPr>
+                                <w:lang w:val="en-US"/>
+                              </w:rPr>
+                            </w:pPr>
+                            <w:r>
+                              <w:rPr>
+                                <w:lang w:val="en-US"/>
+                              </w:rPr>
+                              <w:t xml:space="preserve">They never steal any money but occasionally they play with the dog, what </w:t>
+                            </w:r>
+                            <w:r>
+                              <w:rPr>
+                                <w:lang w:val="en-US"/>
+                              </w:rPr>
+                              <w:t xml:space="preserve">costs extra energy and </w:t>
+                            </w:r>
+                            <w:r>
+                              <w:rPr>
+                                <w:lang w:val="en-US"/>
+                              </w:rPr>
+                              <w:t xml:space="preserve">can distract </w:t>
+                            </w:r>
+                            <w:r>
+                              <w:rPr>
+                                <w:lang w:val="en-US"/>
+                              </w:rPr>
+                              <w:t>it.</w:t>
+                            </w:r>
+                          </w:p>
+                          <w:p>
+                            <w:pPr>
+                              <w:rPr>
+                                <w:lang w:val="en-US"/>
+                              </w:rPr>
+                            </w:pPr>
+                            <w:r>
+                              <w:rPr>
+                                <w:lang w:val="en-US"/>
+                              </w:rPr>
+                              <w:t>It is also possible that they give the dog some food or water.</w:t>
+                            </w:r>
+                          </w:p>
+                          <w:p>
+                            <w:pPr>
+                              <w:rPr>
+                                <w:lang w:val="en-US"/>
+                              </w:rPr>
+                            </w:pPr>
+                          </w:p>
+                        </w:txbxContent>
+                      </wps:txbx>
+                      <wps:bodyPr rot="0" vert="horz" wrap="square" lIns="0" tIns="45720" rIns="91440" bIns="45720" anchor="t" anchorCtr="0">
+                        <a:noAutofit/>
+                      </wps:bodyPr>
+                    </wps:wsp>
+                  </a:graphicData>
+                </a:graphic>
+                <wp14:sizeRelH relativeFrom="margin">
+                  <wp14:pctWidth>0</wp14:pctWidth>
+                </wp14:sizeRelH>
+                <wp14:sizeRelV relativeFrom="margin">
+                  <wp14:pctHeight>0</wp14:pctHeight>
+                </wp14:sizeRelV>
+              </wp:anchor>
+            </w:drawing>
+          </mc:Choice>
+          <mc:Fallback>
+            <w:pict>
+              <v:shapetype id="_x0000_t202" coordsize="21600,21600" o:spt="202" path="m,l,21600r21600,l21600,xe">
+                <v:stroke joinstyle="miter"/>
+                <v:path gradientshapeok="t" o:connecttype="rect"/>
+              </v:shapetype>
+              <v:shape id="Textfeld 2" o:spid="_x0000_s1026" type="#_x0000_t202" style="position:absolute;margin-left:.2pt;margin-top:3.25pt;width:356.75pt;height:117.2pt;z-index:251661312;visibility:visible;mso-wrap-style:square;mso-width-percent:0;mso-height-percent:0;mso-wrap-distance-left:9pt;mso-wrap-distance-top:3.6pt;mso-wrap-distance-right:9pt;mso-wrap-distance-bottom:3.6pt;mso-position-horizontal:absolute;mso-position-horizontal-relative:text;mso-position-vertical:absolute;mso-position-vertical-relative:text;mso-width-percent:0;mso-height-percent:0;mso-width-relative:margin;mso-height-relative:margin;v-text-anchor:top" o:gfxdata="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" stroked="f">
+                <v:textbox inset="0">
+                  <w:txbxContent>
+                    <w:p>
+                      <w:pPr>
+                        <w:rPr>
+                          <w:lang w:val="en-US"/>
+                        </w:rPr>
+                      </w:pPr>
+                      <w:r>
+                        <w:rPr>
+                          <w:lang w:val="en-US"/>
+                        </w:rPr>
+                        <w:t>Children are harmle</w:t>
+                      </w:r>
+                      <w:r>
+                        <w:rPr>
+                          <w:lang w:val="en-US"/>
+                        </w:rPr>
+                        <w:t>ss.</w:t>
+                      </w:r>
+                    </w:p>
+                    <w:p>
+                      <w:pPr>
+                        <w:rPr>
+                          <w:lang w:val="en-US"/>
+                        </w:rPr>
+                      </w:pPr>
+                      <w:r>
+                        <w:rPr>
+                          <w:lang w:val="en-US"/>
+                        </w:rPr>
+                        <w:t xml:space="preserve">They never steal any money but occasionally they play with the dog, what </w:t>
+                      </w:r>
+                      <w:r>
+                        <w:rPr>
+                          <w:lang w:val="en-US"/>
+                        </w:rPr>
+                        <w:t xml:space="preserve">costs extra energy and </w:t>
+                      </w:r>
+                      <w:r>
+                        <w:rPr>
+                          <w:lang w:val="en-US"/>
+                        </w:rPr>
+                        <w:t xml:space="preserve">can distract </w:t>
+                      </w:r>
+                      <w:r>
+                        <w:rPr>
+                          <w:lang w:val="en-US"/>
+                        </w:rPr>
+                        <w:t>it.</w:t>
+                      </w:r>
+                    </w:p>
+                    <w:p>
+                      <w:pPr>
+                        <w:rPr>
+                          <w:lang w:val="en-US"/>
+                        </w:rPr>
+                      </w:pPr>
+                      <w:r>
+                        <w:rPr>
+                          <w:lang w:val="en-US"/>
+                        </w:rPr>
+                        <w:t>It is also possible that they give the dog some food or water.</w:t>
+                      </w:r>
+                    </w:p>
+                    <w:p>
+                      <w:pPr>
+                        <w:rPr>
+                          <w:lang w:val="en-US"/>
+                        </w:rPr>
+                      </w:pPr>
+                    </w:p>
+                  </w:txbxContent>
+                </v:textbox>
+                <w10:wrap type="square"/>
+              </v:shape>
+            </w:pict>
+          </mc:Fallback>
+        </mc:AlternateContent>
+      </w:r>
+    </w:p>
+    <w:p>
+      <w:pPr>
+        <w:rPr>
+          <w:lang w:val="en-US"/>
+        </w:rPr>
+      </w:pPr>
+    </w:p>
+    <w:p>
+      <w:pPr>
+        <w:rPr>
+          <w:lang w:val="en-US"/>
+        </w:rPr>
+      </w:pPr>
+    </w:p>
+    <w:p>
+      <w:pPr>
+        <w:rPr>
+          <w:lang w:val="en-US"/>
+        </w:rPr>
+      </w:pPr>
+    </w:p>
+    <w:p>
+      <w:pPr>
+        <w:rPr>
+          <w:highlight w:val="white"/>
+          <w:lang w:val="en-US"/>
+        </w:rPr>
+      </w:pPr>
+    </w:p>
+    <w:p>
+      <w:pPr>
+        <w:rPr>
+          <w:highlight w:val="white"/>
+          <w:lang w:val="en-US"/>
+        </w:rPr>
+      </w:pPr>
+    </w:p>
+    <w:p>
+      <w:pPr>
+        <w:pStyle w:val="berschrift4"/>
+        <w:rPr>
+          <w:highlight w:val="white"/>
+          <w:lang w:val="en-US"/>
+        </w:rPr>
+      </w:pPr>
+      <w:r>
+        <w:rPr>
+          <w:noProof/>
+          <w:highlight w:val="white"/>
+          <w:lang w:eastAsia="de-DE"/>
+        </w:rPr>
+        <w:drawing>
+          <wp:anchor distT="0" distB="0" distL="114300" distR="114300" simplePos="0" relativeHeight="251666432" behindDoc="0" locked="0" layoutInCell="1" allowOverlap="1">
+            <wp:simplePos x="0" y="0"/>
+            <wp:positionH relativeFrom="margin">
+              <wp:posOffset>5052060</wp:posOffset>
+            </wp:positionH>
+            <wp:positionV relativeFrom="margin">
+              <wp:posOffset>3612515</wp:posOffset>
+            </wp:positionV>
+            <wp:extent cx="826135" cy="1751330"/>
+            <wp:effectExtent l="0" t="0" r="0" b="1270"/>
+            <wp:wrapSquare wrapText="bothSides"/>
+            <wp:docPr id="4" name="Grafik 4" descr="C:\Users\Daniel\AppData\Local\Microsoft\Windows\INetCache\Content.Word\teenager.png"/>
+            <wp:cNvGraphicFramePr>
+              <a:graphicFrameLocks xmlns:a="http://schemas.openxmlformats.org/drawingml/2006/main" noChangeAspect="1"/>
+            </wp:cNvGraphicFramePr>
+            <a:graphic xmlns:a="http://schemas.openxmlformats.org/drawingml/2006/main">
+              <a:graphicData uri="http://schemas.openxmlformats.org/drawingml/2006/picture">
+                <pic:pic xmlns:pic="http://schemas.openxmlformats.org/drawingml/2006/picture">
+                  <pic:nvPicPr>
+                    <pic:cNvPr id="0" name="Picture 13" descr="C:\Users\Daniel\AppData\Local\Microsoft\Windows\INetCache\Content.Word\teenager.png"/>
+                    <pic:cNvPicPr>
+                      <a:picLocks noChangeAspect="1" noChangeArrowheads="1"/>
+                    </pic:cNvPicPr>
+                  </pic:nvPicPr>
+                  <pic:blipFill>
+                    <a:blip r:embed="rId7" cstate="print">
+                      <a:extLst>
+                        <a:ext uri="{28A0092B-C50C-407E-A947-70E740481C1C}">
+                          <a14:useLocalDpi xmlns:a14="http://schemas.microsoft.com/office/drawing/2010/main" val="0"/>
+                        </a:ext>
+                      </a:extLst>
+                    </a:blip>
+                    <a:srcRect/>
+                    <a:stretch>
+                      <a:fillRect/>
+                    </a:stretch>
+                  </pic:blipFill>
+                  <pic:spPr bwMode="auto">
+                    <a:xfrm>
+                      <a:off x="0" y="0"/>
+                      <a:ext cx="826135" cy="1751330"/>
+                    </a:xfrm>
+                    <a:prstGeom prst="rect">
+                      <a:avLst/>
+                    </a:prstGeom>
+                    <a:noFill/>
+                    <a:ln>
+                      <a:noFill/>
+                    </a:ln>
+                  </pic:spPr>
+                </pic:pic>
+              </a:graphicData>
+            </a:graphic>
+          </wp:anchor>
+        </w:drawing>
+      </w:r>
+      <w:r>
+        <w:rPr>
+          <w:highlight w:val="white"/>
+          <w:lang w:val="en-US"/>
+        </w:rPr>
+        <w:t>Teenager</w:t>
+      </w:r>
+    </w:p>
+    <w:p>
+      <w:pPr>
+        <w:rPr>
+          <w:highlight w:val="white"/>
+          <w:lang w:val="en-US"/>
+        </w:rPr>
+      </w:pPr>
+      <w:r>
+        <w:rPr>
+          <w:noProof/>
+          <w:highlight w:val="white"/>
+          <w:lang w:val="en-US"/>
+        </w:rPr>
+        <mc:AlternateContent>
+          <mc:Choice Requires="wps">
+            <w:drawing>
+              <wp:anchor distT="45720" distB="45720" distL="114300" distR="114300" simplePos="0" relativeHeight="251663360" behindDoc="0" locked="0" layoutInCell="1" allowOverlap="1" wp14:anchorId="5EBBF4FF" wp14:editId="6BB2B3B9">
+                <wp:simplePos x="0" y="0"/>
+                <wp:positionH relativeFrom="column">
+                  <wp:posOffset>5324</wp:posOffset>
+                </wp:positionH>
+                <wp:positionV relativeFrom="paragraph">
+                  <wp:posOffset>90170</wp:posOffset>
+                </wp:positionV>
+                <wp:extent cx="4530725" cy="1488440"/>
+                <wp:effectExtent l="0" t="0" r="3175" b="0"/>
+                <wp:wrapSquare wrapText="bothSides"/>
+                <wp:docPr id="2" name="Textfeld 2"/>
+                <wp:cNvGraphicFramePr>
+                  <a:graphicFrameLocks xmlns:a="http://schemas.openxmlformats.org/drawingml/2006/main"/>
+                </wp:cNvGraphicFramePr>
+                <a:graphic xmlns:a="http://schemas.openxmlformats.org/drawingml/2006/main">
+                  <a:graphicData uri="http://schemas.microsoft.com/office/word/2010/wordprocessingShape">
+                    <wps:wsp>
+                      <wps:cNvSpPr txBox="1">
+                        <a:spLocks noChangeArrowheads="1"/>
+                      </wps:cNvSpPr>
+                      <wps:spPr bwMode="auto">
+                        <a:xfrm>
+                          <a:off x="0" y="0"/>
+                          <a:ext cx="4530725" cy="1488440"/>
+                        </a:xfrm>
+                        <a:prstGeom prst="rect">
+                          <a:avLst/>
+                        </a:prstGeom>
+                        <a:solidFill>
+                          <a:srgbClr val="FFFFFF"/>
+                        </a:solidFill>
+                        <a:ln w="9525">
+                          <a:noFill/>
+                          <a:miter lim="800000"/>
+                          <a:headEnd/>
+                          <a:tailEnd/>
+                        </a:ln>
+                      </wps:spPr>
+                      <wps:txbx>
+                        <w:txbxContent>
+                          <w:p>
+                            <w:pPr>
+                              <w:rPr>
+                                <w:lang w:val="en-US"/>
+                              </w:rPr>
+                            </w:pPr>
+                            <w:r>
+                              <w:rPr>
+                                <w:lang w:val="en-US"/>
+                              </w:rPr>
+                              <w:t>Teenager are not very dangerous</w:t>
+                            </w:r>
+                            <w:r>
+                              <w:rPr>
+                                <w:lang w:val="en-US"/>
+                              </w:rPr>
+                              <w:t>.</w:t>
+                            </w:r>
+                          </w:p>
+                          <w:p>
+                            <w:pPr>
+                              <w:rPr>
+                                <w:lang w:val="en-US"/>
+                              </w:rPr>
+                            </w:pPr>
+                            <w:r>
+                              <w:rPr>
+                                <w:lang w:val="en-US"/>
+                              </w:rPr>
+                              <w:t xml:space="preserve">They </w:t>
+                            </w:r>
+                            <w:r>
+                              <w:rPr>
+                                <w:lang w:val="en-US"/>
+                              </w:rPr>
+                              <w:t xml:space="preserve">can steal </w:t>
+                            </w:r>
+                            <w:r>
+                              <w:rPr>
+                                <w:lang w:val="en-US"/>
+                              </w:rPr>
+                              <w:t xml:space="preserve">money but </w:t>
+                            </w:r>
+                            <w:r>
+                              <w:rPr>
+                                <w:lang w:val="en-US"/>
+                              </w:rPr>
+                              <w:t xml:space="preserve">if they do, </w:t>
+                            </w:r>
+                            <w:r>
+                              <w:rPr>
+                                <w:lang w:val="en-US"/>
+                              </w:rPr>
+                              <w:t>it is</w:t>
+                            </w:r>
+                            <w:r>
+                              <w:rPr>
+                                <w:lang w:val="en-US"/>
+                              </w:rPr>
+                              <w:t xml:space="preserve"> a spontaneous decision and they steal a lower amount of money</w:t>
+                            </w:r>
+                            <w:r>
+                              <w:rPr>
+                                <w:lang w:val="en-US"/>
+                              </w:rPr>
+                              <w:t>.</w:t>
+                            </w:r>
+                          </w:p>
+                          <w:p>
+                            <w:pPr>
+                              <w:rPr>
+                                <w:lang w:val="en-US"/>
+                              </w:rPr>
+                            </w:pPr>
+                            <w:r>
+                              <w:rPr>
+                                <w:lang w:val="en-US"/>
+                              </w:rPr>
+                              <w:t>Teenager sometimes act like children and play with the dog as well but more intense</w:t>
+                            </w:r>
+                            <w:r>
+                              <w:rPr>
+                                <w:lang w:val="en-US"/>
+                              </w:rPr>
+                              <w:t>.</w:t>
+                            </w:r>
+                            <w:r>
+                              <w:rPr>
+                                <w:lang w:val="en-US"/>
+                              </w:rPr>
+                              <w:t xml:space="preserve"> It costs more energy than with children</w:t>
+                            </w:r>
+                            <w:r>
+                              <w:rPr>
+                                <w:lang w:val="en-US"/>
+                              </w:rPr>
+                              <w:t>.</w:t>
+                            </w:r>
+                          </w:p>
+                          <w:p>
+                            <w:pPr>
+                              <w:rPr>
+                                <w:lang w:val="en-US"/>
+                              </w:rPr>
+                            </w:pPr>
+                          </w:p>
+                        </w:txbxContent>
+                      </wps:txbx>
+                      <wps:bodyPr rot="0" vert="horz" wrap="square" lIns="0" tIns="45720" rIns="91440" bIns="45720" anchor="t" anchorCtr="0">
+                        <a:noAutofit/>
+                      </wps:bodyPr>
+                    </wps:wsp>
+                  </a:graphicData>
+                </a:graphic>
+                <wp14:sizeRelH relativeFrom="margin">
+                  <wp14:pctWidth>0</wp14:pctWidth>
+                </wp14:sizeRelH>
+                <wp14:sizeRelV relativeFrom="margin">
+                  <wp14:pctHeight>0</wp14:pctHeight>
+                </wp14:sizeRelV>
+              </wp:anchor>
+            </w:drawing>
+          </mc:Choice>
+          <mc:Fallback>
+            <w:pict>
+              <v:shape w14:anchorId="5EBBF4FF" id="_x0000_s1027" type="#_x0000_t202" style="position:absolute;margin-left:.4pt;margin-top:7.1pt;width:356.75pt;height:117.2pt;z-index:251663360;visibility:visible;mso-wrap-style:square;mso-width-percent:0;mso-height-percent:0;mso-wrap-distance-left:9pt;mso-wrap-distance-top:3.6pt;mso-wrap-distance-right:9pt;mso-wrap-distance-bottom:3.6pt;mso-position-horizontal:absolute;mso-position-horizontal-relative:text;mso-position-vertical:absolute;mso-position-vertical-relative:text;mso-width-percent:0;mso-height-percent:0;mso-width-relative:margin;mso-height-relative:margin;v-text-anchor:top" o:gfxdata="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" stroked="f">
+                <v:textbox inset="0">
+                  <w:txbxContent>
+                    <w:p>
+                      <w:pPr>
+                        <w:rPr>
+                          <w:lang w:val="en-US"/>
+                        </w:rPr>
+                      </w:pPr>
+                      <w:r>
+                        <w:rPr>
+                          <w:lang w:val="en-US"/>
+                        </w:rPr>
+                        <w:t>Teenager are not very dangerous</w:t>
+                      </w:r>
+                      <w:r>
+                        <w:rPr>
+                          <w:lang w:val="en-US"/>
+                        </w:rPr>
+                        <w:t>.</w:t>
+                      </w:r>
+                    </w:p>
+                    <w:p>
+                      <w:pPr>
+                        <w:rPr>
+                          <w:lang w:val="en-US"/>
+                        </w:rPr>
+                      </w:pPr>
+                      <w:r>
+                        <w:rPr>
+                          <w:lang w:val="en-US"/>
+                        </w:rPr>
+                        <w:t xml:space="preserve">They </w:t>
+                      </w:r>
+                      <w:r>
+                        <w:rPr>
+                          <w:lang w:val="en-US"/>
+                        </w:rPr>
+                        <w:t xml:space="preserve">can steal </w:t>
+                      </w:r>
+                      <w:r>
+                        <w:rPr>
+                          <w:lang w:val="en-US"/>
+                        </w:rPr>
+                        <w:t xml:space="preserve">money but </w:t>
+                      </w:r>
+                      <w:r>
+                        <w:rPr>
+                          <w:lang w:val="en-US"/>
+                        </w:rPr>
+                        <w:t xml:space="preserve">if they do, </w:t>
+                      </w:r>
+                      <w:r>
+                        <w:rPr>
+                          <w:lang w:val="en-US"/>
+                        </w:rPr>
+                        <w:t>it is</w:t>
+                      </w:r>
+                      <w:r>
+                        <w:rPr>
+                          <w:lang w:val="en-US"/>
+                        </w:rPr>
+                        <w:t xml:space="preserve"> a spontaneous decision and they steal a lower amount of money</w:t>
+                      </w:r>
+                      <w:r>
+                        <w:rPr>
+                          <w:lang w:val="en-US"/>
+                        </w:rPr>
+                        <w:t>.</w:t>
+                      </w:r>
+                    </w:p>
+                    <w:p>
+                      <w:pPr>
+                        <w:rPr>
+                          <w:lang w:val="en-US"/>
+                        </w:rPr>
+                      </w:pPr>
+                      <w:r>
+                        <w:rPr>
+                          <w:lang w:val="en-US"/>
+                        </w:rPr>
+                        <w:t>Teenager sometimes act like children and play with the dog as well but more intense</w:t>
+                      </w:r>
+                      <w:r>
+                        <w:rPr>
+                          <w:lang w:val="en-US"/>
+                        </w:rPr>
+                        <w:t>.</w:t>
+                      </w:r>
+                      <w:r>
+                        <w:rPr>
+                          <w:lang w:val="en-US"/>
+                        </w:rPr>
+                        <w:t xml:space="preserve"> It costs more energy than with children</w:t>
+                      </w:r>
+                      <w:r>
+                        <w:rPr>
+                          <w:lang w:val="en-US"/>
+                        </w:rPr>
+                        <w:t>.</w:t>
+                      </w:r>
+                    </w:p>
+                    <w:p>
+                      <w:pPr>
+                        <w:rPr>
+                          <w:lang w:val="en-US"/>
+                        </w:rPr>
+                      </w:pPr>
+                    </w:p>
+                  </w:txbxContent>
+                </v:textbox>
+                <w10:wrap type="square"/>
+              </v:shape>
+            </w:pict>
+          </mc:Fallback>
+        </mc:AlternateContent>
+      </w:r>
+    </w:p>
+    <w:p>
+      <w:pPr>
+        <w:rPr>
+          <w:highlight w:val="white"/>
+          <w:lang w:val="en-US"/>
+        </w:rPr>
+      </w:pPr>
+    </w:p>
+    <w:p>
+      <w:pPr>
+        <w:pStyle w:val="berschrift4"/>
+        <w:rPr>
+          <w:highlight w:val="white"/>
+          <w:lang w:val="en-US"/>
+        </w:rPr>
+      </w:pPr>
+    </w:p>
+    <w:p>
+      <w:pPr>
+        <w:pStyle w:val="berschrift4"/>
+        <w:rPr>
+          <w:highlight w:val="white"/>
+          <w:lang w:val="en-US"/>
+        </w:rPr>
+      </w:pPr>
+    </w:p>
+    <w:p>
+      <w:pPr>
+        <w:pStyle w:val="berschrift4"/>
+        <w:rPr>
+          <w:highlight w:val="white"/>
+          <w:lang w:val="en-US"/>
+        </w:rPr>
+      </w:pPr>
+    </w:p>
+    <w:p>
+      <w:pPr>
+        <w:pStyle w:val="berschrift4"/>
+        <w:rPr>
+          <w:highlight w:val="white"/>
+          <w:lang w:val="en-US"/>
+        </w:rPr>
+      </w:pPr>
+    </w:p>
+    <w:p>
+      <w:pPr>
+        <w:pStyle w:val="berschrift4"/>
+        <w:rPr>
+          <w:highlight w:val="white"/>
+          <w:lang w:val="en-US"/>
+        </w:rPr>
+      </w:pPr>
+    </w:p>
+    <w:p>
+      <w:pPr>
+        <w:pStyle w:val="berschrift4"/>
+        <w:rPr>
+          <w:highlight w:val="white"/>
+          <w:lang w:val="en-US"/>
+        </w:rPr>
+      </w:pPr>
+    </w:p>
+    <w:p>
+      <w:pPr>
+        <w:pStyle w:val="berschrift4"/>
+        <w:rPr>
+          <w:highlight w:val="white"/>
+          <w:lang w:val="en-US"/>
+        </w:rPr>
+      </w:pPr>
+      <w:r>
+        <w:rPr>
+          <w:noProof/>
+        </w:rPr>
+        <w:pict>
+          <v:shape id="_x0000_s1027" type="#_x0000_t75" style="position:absolute;margin-left:397.25pt;margin-top:450.1pt;width:66.9pt;height:141.7pt;z-index:251668480;mso-position-horizontal-relative:margin;mso-position-vertical-relative:margin">
+            <v:imagedata r:id="rId8" o:title="thief"/>
+            <w10:wrap type="square" anchorx="margin" anchory="margin"/>
+          </v:shape>
+        </w:pict>
+      </w:r>
+      <w:r>
+        <w:rPr>
+          <w:highlight w:val="white"/>
+          <w:lang w:val="en-US"/>
+        </w:rPr>
+        <w:t>Thief</w:t>
+      </w:r>
+    </w:p>
+    <w:p>
+      <w:pPr>
+        <w:rPr>
+          <w:highlight w:val="white"/>
+          <w:lang w:val="en-US"/>
+        </w:rPr>
+      </w:pPr>
+      <w:r>
+        <w:rPr>
+          <w:noProof/>
+          <w:highlight w:val="white"/>
+          <w:lang w:val="en-US"/>
+        </w:rPr>
+        <mc:AlternateContent>
+          <mc:Choice Requires="wps">
+            <w:drawing>
+              <wp:anchor distT="45720" distB="45720" distL="114300" distR="114300" simplePos="0" relativeHeight="251665408" behindDoc="0" locked="0" layoutInCell="1" allowOverlap="1" wp14:anchorId="226CA7BD" wp14:editId="3D6BB96A">
+                <wp:simplePos x="0" y="0"/>
+                <wp:positionH relativeFrom="column">
+                  <wp:posOffset>293</wp:posOffset>
+                </wp:positionH>
+                <wp:positionV relativeFrom="paragraph">
+                  <wp:posOffset>50165</wp:posOffset>
+                </wp:positionV>
+                <wp:extent cx="4530725" cy="1488440"/>
+                <wp:effectExtent l="0" t="0" r="3175" b="0"/>
+                <wp:wrapSquare wrapText="bothSides"/>
+                <wp:docPr id="3" name="Textfeld 3"/>
+                <wp:cNvGraphicFramePr>
+                  <a:graphicFrameLocks xmlns:a="http://schemas.openxmlformats.org/drawingml/2006/main"/>
+                </wp:cNvGraphicFramePr>
+                <a:graphic xmlns:a="http://schemas.openxmlformats.org/drawingml/2006/main">
+                  <a:graphicData uri="http://schemas.microsoft.com/office/word/2010/wordprocessingShape">
+                    <wps:wsp>
+                      <wps:cNvSpPr txBox="1">
+                        <a:spLocks noChangeArrowheads="1"/>
+                      </wps:cNvSpPr>
+                      <wps:spPr bwMode="auto">
+                        <a:xfrm>
+                          <a:off x="0" y="0"/>
+                          <a:ext cx="4530725" cy="1488440"/>
+                        </a:xfrm>
+                        <a:prstGeom prst="rect">
+                          <a:avLst/>
+                        </a:prstGeom>
+                        <a:solidFill>
+                          <a:srgbClr val="FFFFFF"/>
+                        </a:solidFill>
+                        <a:ln w="9525">
+                          <a:noFill/>
+                          <a:miter lim="800000"/>
+                          <a:headEnd/>
+                          <a:tailEnd/>
+                        </a:ln>
+                      </wps:spPr>
+                      <wps:txbx>
+                        <w:txbxContent>
+                          <w:p>
+                            <w:pPr>
+                              <w:rPr>
+                                <w:lang w:val="en-US"/>
+                              </w:rPr>
+                            </w:pPr>
+                            <w:r>
+                              <w:rPr>
+                                <w:lang w:val="en-US"/>
+                              </w:rPr>
+                              <w:t>Thieves are dangerous</w:t>
+                            </w:r>
+                            <w:r>
+                              <w:rPr>
+                                <w:lang w:val="en-US"/>
+                              </w:rPr>
+                              <w:t>.</w:t>
+                            </w:r>
+                          </w:p>
+                          <w:p>
+                            <w:pPr>
+                              <w:rPr>
+                                <w:lang w:val="en-US"/>
+                              </w:rPr>
+                            </w:pPr>
+                            <w:r>
+                              <w:rPr>
+                                <w:lang w:val="en-US"/>
+                              </w:rPr>
+                              <w:t xml:space="preserve">Their only purpose is to steal </w:t>
+                            </w:r>
+                            <w:r>
+                              <w:rPr>
+                                <w:lang w:val="en-US"/>
+                              </w:rPr>
+                              <w:t>money</w:t>
+                            </w:r>
+                            <w:r>
+                              <w:rPr>
+                                <w:lang w:val="en-US"/>
+                              </w:rPr>
+                              <w:t xml:space="preserve"> </w:t>
+                            </w:r>
+                            <w:r>
+                              <w:rPr>
+                                <w:lang w:val="en-US"/>
+                              </w:rPr>
+                              <w:t xml:space="preserve">and if </w:t>
+                            </w:r>
+                            <w:r>
+                              <w:rPr>
+                                <w:lang w:val="en-US"/>
+                              </w:rPr>
+                              <w:t xml:space="preserve">they do, </w:t>
+                            </w:r>
+                            <w:r>
+                              <w:rPr>
+                                <w:lang w:val="en-US"/>
+                              </w:rPr>
+                              <w:t xml:space="preserve">they take a large </w:t>
+                            </w:r>
+                            <w:r>
+                              <w:rPr>
+                                <w:lang w:val="en-US"/>
+                              </w:rPr>
+                              <w:t>amount of money.</w:t>
+                            </w:r>
+                          </w:p>
+                          <w:p>
+                            <w:pPr>
+                              <w:rPr>
+                                <w:lang w:val="en-US"/>
+                              </w:rPr>
+                            </w:pPr>
+                            <w:r>
+                              <w:rPr>
+                                <w:lang w:val="en-US"/>
+                              </w:rPr>
+                              <w:t>Thieves are able to steal more than once when they reached the fence but only once per round.</w:t>
+                            </w:r>
+                          </w:p>
+                          <w:p>
+                            <w:pPr>
+                              <w:rPr>
+                                <w:lang w:val="en-US"/>
+                              </w:rPr>
+                            </w:pPr>
+                          </w:p>
+                        </w:txbxContent>
+                      </wps:txbx>
+                      <wps:bodyPr rot="0" vert="horz" wrap="square" lIns="0" tIns="45720" rIns="91440" bIns="45720" anchor="t" anchorCtr="0">
+                        <a:noAutofit/>
+                      </wps:bodyPr>
+                    </wps:wsp>
+                  </a:graphicData>
+                </a:graphic>
+                <wp14:sizeRelH relativeFrom="margin">
+                  <wp14:pctWidth>0</wp14:pctWidth>
+                </wp14:sizeRelH>
+                <wp14:sizeRelV relativeFrom="margin">
+                  <wp14:pctHeight>0</wp14:pctHeight>
+                </wp14:sizeRelV>
+              </wp:anchor>
+            </w:drawing>
+          </mc:Choice>
+          <mc:Fallback>
+            <w:pict>
+              <v:shape w14:anchorId="226CA7BD" id="Textfeld 3" o:spid="_x0000_s1028" type="#_x0000_t202" style="position:absolute;margin-left:0;margin-top:3.95pt;width:356.75pt;height:117.2pt;z-index:251665408;visibility:visible;mso-wrap-style:square;mso-width-percent:0;mso-height-percent:0;mso-wrap-distance-left:9pt;mso-wrap-distance-top:3.6pt;mso-wrap-distance-right:9pt;mso-wrap-distance-bottom:3.6pt;mso-position-horizontal:absolute;mso-position-horizontal-relative:text;mso-position-vertical:absolute;mso-position-vertical-relative:text;mso-width-percent:0;mso-height-percent:0;mso-width-relative:margin;mso-height-relative:margin;v-text-anchor:top" o:gfxdata="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" stroked="f">
+                <v:textbox inset="0">
+                  <w:txbxContent>
+                    <w:p>
+                      <w:pPr>
+                        <w:rPr>
+                          <w:lang w:val="en-US"/>
+                        </w:rPr>
+                      </w:pPr>
+                      <w:r>
+                        <w:rPr>
+                          <w:lang w:val="en-US"/>
+                        </w:rPr>
+                        <w:t>Thieves are dangerous</w:t>
+                      </w:r>
+                      <w:r>
+                        <w:rPr>
+                          <w:lang w:val="en-US"/>
+                        </w:rPr>
+                        <w:t>.</w:t>
+                      </w:r>
+                    </w:p>
+                    <w:p>
+                      <w:pPr>
+                        <w:rPr>
+                          <w:lang w:val="en-US"/>
+                        </w:rPr>
+                      </w:pPr>
+                      <w:r>
+                        <w:rPr>
+                          <w:lang w:val="en-US"/>
+                        </w:rPr>
+                        <w:t xml:space="preserve">Their only purpose is to steal </w:t>
+                      </w:r>
+                      <w:r>
+                        <w:rPr>
+                          <w:lang w:val="en-US"/>
+                        </w:rPr>
+                        <w:t>money</w:t>
+                      </w:r>
+                      <w:r>
+                        <w:rPr>
+                          <w:lang w:val="en-US"/>
+                        </w:rPr>
+                        <w:t xml:space="preserve"> </w:t>
+                      </w:r>
+                      <w:r>
+                        <w:rPr>
+                          <w:lang w:val="en-US"/>
+                        </w:rPr>
+                        <w:t xml:space="preserve">and if </w:t>
+                      </w:r>
+                      <w:r>
+                        <w:rPr>
+                          <w:lang w:val="en-US"/>
+                        </w:rPr>
+                        <w:t xml:space="preserve">they do, </w:t>
+                      </w:r>
+                      <w:r>
+                        <w:rPr>
+                          <w:lang w:val="en-US"/>
+                        </w:rPr>
+                        <w:t xml:space="preserve">they take a large </w:t>
+                      </w:r>
+                      <w:r>
+                        <w:rPr>
+                          <w:lang w:val="en-US"/>
+                        </w:rPr>
+                        <w:t>amount of money.</w:t>
+                      </w:r>
+                    </w:p>
+                    <w:p>
+                      <w:pPr>
+                        <w:rPr>
+                          <w:lang w:val="en-US"/>
+                        </w:rPr>
+                      </w:pPr>
+                      <w:r>
+                        <w:rPr>
+                          <w:lang w:val="en-US"/>
+                        </w:rPr>
+                        <w:t>Thieves are able to steal more than once when they reached the fence but only once per round.</w:t>
+                      </w:r>
+                    </w:p>
+                    <w:p>
+                      <w:pPr>
+                        <w:rPr>
+                          <w:lang w:val="en-US"/>
+                        </w:rPr>
+                      </w:pPr>
+                    </w:p>
+                  </w:txbxContent>
+                </v:textbox>
+                <w10:wrap type="square"/>
+              </v:shape>
+            </w:pict>
+          </mc:Fallback>
+        </mc:AlternateContent>
+      </w:r>
+    </w:p>
+    <w:p>
+      <w:pPr>
+        <w:rPr>
+          <w:highlight w:val="white"/>
+          <w:lang w:val="en-US"/>
+        </w:rPr>
+      </w:pPr>
+    </w:p>
+    <w:p>
+      <w:pPr>
         <w:pStyle w:val="berschrift2"/>
         <w:rPr>
           <w:highlight w:val="white"/>
           <w:lang w:val="en-US"/>
         </w:rPr>
       </w:pPr>
+    </w:p>
+    <w:p>
+      <w:pPr>
+        <w:pStyle w:val="berschrift2"/>
+        <w:rPr>
+          <w:highlight w:val="white"/>
+          <w:lang w:val="en-US"/>
+        </w:rPr>
+      </w:pPr>
+    </w:p>
+    <w:p>
+      <w:pPr>
+        <w:pStyle w:val="berschrift2"/>
+        <w:rPr>
+          <w:highlight w:val="white"/>
+          <w:lang w:val="en-US"/>
+        </w:rPr>
+      </w:pPr>
+    </w:p>
+    <w:p>
+      <w:pPr>
+        <w:pStyle w:val="berschrift2"/>
+        <w:rPr>
+          <w:highlight w:val="white"/>
+          <w:lang w:val="en-US"/>
+        </w:rPr>
+      </w:pPr>
+    </w:p>
+    <w:p>
+      <w:pPr>
+        <w:pStyle w:val="berschrift2"/>
+        <w:rPr>
+          <w:highlight w:val="white"/>
+          <w:lang w:val="en-US"/>
+        </w:rPr>
+      </w:pPr>
+    </w:p>
+    <w:p>
+      <w:pPr>
+        <w:rPr>
+          <w:rFonts w:asciiTheme="majorHAnsi" w:eastAsiaTheme="majorEastAsia" w:hAnsiTheme="majorHAnsi" w:cstheme="majorBidi"/>
+          <w:color w:val="538135" w:themeColor="accent6" w:themeShade="BF"/>
+          <w:sz w:val="26"/>
+          <w:szCs w:val="26"/>
+          <w:highlight w:val="white"/>
+          <w:lang w:val="en-US"/>
+        </w:rPr>
+      </w:pPr>
       <w:r>
         <w:rPr>
           <w:highlight w:val="white"/>
           <w:lang w:val="en-US"/>
         </w:rPr>
+        <w:br w:type="page"/>
+      </w:r>
+    </w:p>
+    <w:p>
+      <w:pPr>
+        <w:pStyle w:val="berschrift2"/>
+        <w:rPr>
+          <w:highlight w:val="white"/>
+          <w:lang w:val="en-US"/>
+        </w:rPr>
+      </w:pPr>
+      <w:r>
+        <w:rPr>
+          <w:highlight w:val="white"/>
+          <w:lang w:val="en-US"/>
+        </w:rPr>
+        <w:lastRenderedPageBreak/>
         <w:t>Task:</w:t>
       </w:r>
     </w:p>
@@ -1859,7 +3043,6 @@
               <w:rPr>
                 <w:lang w:val="en-US"/>
               </w:rPr>
-              <w:lastRenderedPageBreak/>
               <w:t>Name</w:t>
             </w:r>
           </w:p>
@@ -2099,6 +3282,7 @@
               <w:rPr>
                 <w:lang w:val="en-US"/>
               </w:rPr>
+              <w:lastRenderedPageBreak/>
               <w:t>Name</w:t>
             </w:r>
           </w:p>
@@ -3568,7 +4752,6 @@
               <w:rPr>
                 <w:lang w:val="en-US"/>
               </w:rPr>
-              <w:lastRenderedPageBreak/>
               <w:t>Name</w:t>
             </w:r>
           </w:p>
@@ -3805,6 +4988,7 @@
               <w:rPr>
                 <w:lang w:val="en-US"/>
               </w:rPr>
+              <w:lastRenderedPageBreak/>
               <w:t>Name</w:t>
             </w:r>
           </w:p>
@@ -3924,7 +5108,31 @@
               <w:rPr>
                 <w:lang w:val="en-US"/>
               </w:rPr>
-              <w:t xml:space="preserve">Returns a Person if the person’s position is 1 or higher. If it is 0 than a dummy Person with the type of </w:t>
+              <w:t>Returns a Person if the person’s position is 1 or higher. If it is 0 th</w:t>
+            </w:r>
+            <w:r>
+              <w:rPr>
+                <w:lang w:val="en-US"/>
+              </w:rPr>
+              <w:t>e</w:t>
+            </w:r>
+            <w:r>
+              <w:rPr>
+                <w:lang w:val="en-US"/>
+              </w:rPr>
+              <w:t>n a d</w:t>
+            </w:r>
+            <w:r>
+              <w:rPr>
+                <w:lang w:val="en-US"/>
+              </w:rPr>
+              <w:t>efault</w:t>
+            </w:r>
+            <w:r>
+              <w:rPr>
+                <w:lang w:val="en-US"/>
+              </w:rPr>
+              <w:t xml:space="preserve"> Person with the type of </w:t>
             </w:r>
             <w:r>
               <w:rPr>
@@ -3943,7 +5151,13 @@
               <w:rPr>
                 <w:lang w:val="en-US"/>
               </w:rPr>
-              <w:t>will be returned</w:t>
+              <w:t>is</w:t>
+            </w:r>
+            <w:r>
+              <w:rPr>
+                <w:lang w:val="en-US"/>
+              </w:rPr>
+              <w:t xml:space="preserve"> returned</w:t>
             </w:r>
             <w:proofErr w:type="gramEnd"/>
             <w:r>
@@ -4960,16 +6174,8 @@
               <w:rPr>
                 <w:lang w:val="en-US"/>
               </w:rPr>
-              <w:t>, "</w:t>
-            </w:r>
-            <w:proofErr w:type="spellStart"/>
-            <w:r>
-              <w:rPr>
-                <w:lang w:val="en-US"/>
-              </w:rPr>
-              <w:t>SmallChild</w:t>
-            </w:r>
-            <w:proofErr w:type="spellEnd"/>
+              <w:t>, "Child</w:t>
+            </w:r>
             <w:r>
               <w:rPr>
                 <w:lang w:val="en-US"/>
@@ -4980,16 +6186,8 @@
               <w:rPr>
                 <w:lang w:val="en-US"/>
               </w:rPr>
-              <w:t>, "</w:t>
-            </w:r>
-            <w:proofErr w:type="spellStart"/>
-            <w:r>
-              <w:rPr>
-                <w:lang w:val="en-US"/>
-              </w:rPr>
-              <w:t>TallChild</w:t>
-            </w:r>
-            <w:proofErr w:type="spellEnd"/>
+              <w:t>, "Teenager</w:t>
+            </w:r>
             <w:r>
               <w:rPr>
                 <w:lang w:val="en-US"/>
@@ -5055,26 +6253,22 @@
       <w:pPr>
         <w:spacing w:after="0"/>
         <w:rPr>
-          <w:lang w:val="en-US"/>
-        </w:rPr>
-      </w:pPr>
+          <w:rFonts w:ascii="Courier New" w:hAnsi="Courier New" w:cs="Courier New"/>
+          <w:lang w:val="en-US"/>
+        </w:rPr>
+      </w:pPr>
+      <w:bookmarkStart w:id="0" w:name="_GoBack"/>
     </w:p>
     <w:p>
       <w:pPr>
         <w:spacing w:after="0"/>
         <w:rPr>
+          <w:rFonts w:ascii="Courier New" w:hAnsi="Courier New" w:cs="Courier New"/>
           <w:lang w:val="en-US"/>
         </w:rPr>
       </w:pPr>
     </w:p>
-    <w:p>
-      <w:pPr>
-        <w:spacing w:after="0"/>
-        <w:rPr>
-          <w:lang w:val="en-US"/>
-        </w:rPr>
-      </w:pPr>
-    </w:p>
+    <w:bookmarkEnd w:id="0"/>
     <w:p>
       <w:pPr>
         <w:spacing w:after="0"/>
@@ -5109,7 +6303,6 @@
               <w:rPr>
                 <w:lang w:val="en-US"/>
               </w:rPr>
-              <w:lastRenderedPageBreak/>
               <w:t>Name</w:t>
             </w:r>
           </w:p>
@@ -5851,6 +7044,49 @@
       <w:szCs w:val="26"/>
     </w:rPr>
   </w:style>
+  <w:style w:type="paragraph" w:styleId="berschrift3">
+    <w:name w:val="heading 3"/>
+    <w:basedOn w:val="Standard"/>
+    <w:next w:val="Standard"/>
+    <w:link w:val="berschrift3Zchn"/>
+    <w:uiPriority w:val="9"/>
+    <w:unhideWhenUsed/>
+    <w:qFormat/>
+    <w:rsid w:val="00563E8D"/>
+    <w:pPr>
+      <w:keepNext/>
+      <w:keepLines/>
+      <w:spacing w:before="40" w:after="0"/>
+      <w:outlineLvl w:val="2"/>
+    </w:pPr>
+    <w:rPr>
+      <w:rFonts w:asciiTheme="majorHAnsi" w:eastAsiaTheme="majorEastAsia" w:hAnsiTheme="majorHAnsi" w:cstheme="majorBidi"/>
+      <w:color w:val="538135" w:themeColor="accent6" w:themeShade="BF"/>
+      <w:sz w:val="24"/>
+      <w:szCs w:val="24"/>
+    </w:rPr>
+  </w:style>
+  <w:style w:type="paragraph" w:styleId="berschrift4">
+    <w:name w:val="heading 4"/>
+    <w:basedOn w:val="Standard"/>
+    <w:next w:val="Standard"/>
+    <w:link w:val="berschrift4Zchn"/>
+    <w:uiPriority w:val="9"/>
+    <w:unhideWhenUsed/>
+    <w:qFormat/>
+    <w:rsid w:val="00563E8D"/>
+    <w:pPr>
+      <w:keepNext/>
+      <w:keepLines/>
+      <w:spacing w:before="40" w:after="0"/>
+      <w:outlineLvl w:val="3"/>
+    </w:pPr>
+    <w:rPr>
+      <w:rFonts w:asciiTheme="majorHAnsi" w:eastAsiaTheme="majorEastAsia" w:hAnsiTheme="majorHAnsi" w:cstheme="majorBidi"/>
+      <w:iCs/>
+      <w:color w:val="538135" w:themeColor="accent6" w:themeShade="BF"/>
+    </w:rPr>
+  </w:style>
   <w:style w:type="character" w:default="1" w:styleId="Absatz-Standardschriftart">
     <w:name w:val="Default Paragraph Font"/>
     <w:uiPriority w:val="1"/>
@@ -5936,6 +7172,33 @@
       <w:ind w:left="720"/>
       <w:contextualSpacing/>
     </w:pPr>
+  </w:style>
+  <w:style w:type="character" w:customStyle="1" w:styleId="berschrift3Zchn">
+    <w:name w:val="Überschrift 3 Zchn"/>
+    <w:basedOn w:val="Absatz-Standardschriftart"/>
+    <w:link w:val="berschrift3"/>
+    <w:uiPriority w:val="9"/>
+    <w:rsid w:val="00563E8D"/>
+    <w:rPr>
+      <w:rFonts w:asciiTheme="majorHAnsi" w:eastAsiaTheme="majorEastAsia" w:hAnsiTheme="majorHAnsi" w:cstheme="majorBidi"/>
+      <w:color w:val="538135" w:themeColor="accent6" w:themeShade="BF"/>
+      <w:sz w:val="24"/>
+      <w:szCs w:val="24"/>
+      <w:lang w:val="de-DE"/>
+    </w:rPr>
+  </w:style>
+  <w:style w:type="character" w:customStyle="1" w:styleId="berschrift4Zchn">
+    <w:name w:val="Überschrift 4 Zchn"/>
+    <w:basedOn w:val="Absatz-Standardschriftart"/>
+    <w:link w:val="berschrift4"/>
+    <w:uiPriority w:val="9"/>
+    <w:rsid w:val="00563E8D"/>
+    <w:rPr>
+      <w:rFonts w:asciiTheme="majorHAnsi" w:eastAsiaTheme="majorEastAsia" w:hAnsiTheme="majorHAnsi" w:cstheme="majorBidi"/>
+      <w:iCs/>
+      <w:color w:val="538135" w:themeColor="accent6" w:themeShade="BF"/>
+      <w:lang w:val="de-DE"/>
+    </w:rPr>
   </w:style>
 </w:styles>
 </file>
@@ -6199,4 +7462,16 @@
     </a:ext>
   </a:extLst>
 </a:theme>
+</file>
+
+<file path=customXml/item1.xml><?xml version="1.0" encoding="utf-8"?>
+<b:Sources xmlns:b="http://schemas.openxmlformats.org/officeDocument/2006/bibliography" xmlns="http://schemas.openxmlformats.org/officeDocument/2006/bibliography" SelectedStyle="\APASixthEditionOfficeOnline.xsl" StyleName="APA" Version="6"/>
+</file>
+
+<file path=customXml/itemProps1.xml><?xml version="1.0" encoding="utf-8"?>
+<ds:datastoreItem xmlns:ds="http://schemas.openxmlformats.org/officeDocument/2006/customXml" ds:itemID="{D9487D7A-5C26-46C9-9F40-823F1C113BAE}">
+  <ds:schemaRefs>
+    <ds:schemaRef ds:uri="http://schemas.openxmlformats.org/officeDocument/2006/bibliography"/>
+  </ds:schemaRefs>
+</ds:datastoreItem>
 </file>
</xml_diff>